<commit_message>
Docx writer: support colspans and rowspans in tables
See: #6315
</commit_message>
<xml_diff>
--- a/test/docx/golden/table_one_row.docx
+++ b/test/docx/golden/table_one_row.docx
@@ -8,9 +8,14 @@
         <w:tblW w:type="auto" w:w="0"/>
         <w:tblLook w:firstRow="0" w:lastRow="0" w:firstColumn="0" w:lastColumn="0" w:noHBand="0" w:noVBand="0" w:val="0000"/>
       </w:tblPr>
-      <w:tblGrid/>
+      <w:tblGrid>
+        <w:gridCol w:w="2640"/>
+        <w:gridCol w:w="2640"/>
+        <w:gridCol w:w="2640"/>
+      </w:tblGrid>
       <w:tr>
         <w:tc>
+          <w:tcPr/>
           <w:p>
             <w:pPr>
               <w:pStyle w:val="Compact"/>
@@ -22,6 +27,7 @@
           </w:p>
         </w:tc>
         <w:tc>
+          <w:tcPr/>
           <w:p>
             <w:pPr>
               <w:pStyle w:val="Compact"/>
@@ -33,6 +39,7 @@
           </w:p>
         </w:tc>
         <w:tc>
+          <w:tcPr/>
           <w:p>
             <w:pPr>
               <w:pStyle w:val="Compact"/>

</xml_diff>